<commit_message>
Anemometer and Power Supply
</commit_message>
<xml_diff>
--- a/Materials_List/Materials List.docx
+++ b/Materials_List/Materials List.docx
@@ -79,263 +79,501 @@
         </w:rPr>
         <w:t>1x Clock module DS3231</w:t>
       </w:r>
+    </w:p>
+    <w:p>
+      <w:pPr>
+        <w:jc w:val="center"/>
+        <w:rPr>
+          <w:rFonts w:ascii="Courier New" w:hAnsi="Courier New" w:cs="Courier New"/>
+          <w:b/>
+          <w:sz w:val="32"/>
+        </w:rPr>
+      </w:pPr>
+      <w:r>
+        <w:rPr>
+          <w:rFonts w:ascii="Courier New" w:hAnsi="Courier New" w:cs="Courier New"/>
+          <w:b/>
+          <w:sz w:val="32"/>
+        </w:rPr>
+        <w:t>Rain Sensor</w:t>
+      </w:r>
+    </w:p>
+    <w:p>
+      <w:pPr>
+        <w:shd w:val="clear" w:color="auto" w:fill="FFFFFF"/>
+        <w:spacing w:before="100" w:beforeAutospacing="1" w:after="100" w:afterAutospacing="1" w:line="240" w:lineRule="auto"/>
+        <w:rPr>
+          <w:rFonts w:ascii="Courier New" w:eastAsia="Times New Roman" w:hAnsi="Courier New" w:cs="Courier New"/>
+          <w:sz w:val="24"/>
+          <w:szCs w:val="24"/>
+        </w:rPr>
+      </w:pPr>
+      <w:r>
+        <w:rPr>
+          <w:rFonts w:ascii="Courier New" w:eastAsia="Times New Roman" w:hAnsi="Courier New" w:cs="Courier New"/>
+          <w:sz w:val="24"/>
+          <w:szCs w:val="24"/>
+        </w:rPr>
+        <w:t>1x Rod of 3mm diameter and 30mm length (steel, aluminium...) possibly a little filed down to reduce to 2.95mm.</w:t>
+      </w:r>
+    </w:p>
+    <w:p>
+      <w:pPr>
+        <w:shd w:val="clear" w:color="auto" w:fill="FFFFFF"/>
+        <w:spacing w:before="100" w:beforeAutospacing="1" w:after="100" w:afterAutospacing="1" w:line="240" w:lineRule="auto"/>
+        <w:jc w:val="both"/>
+        <w:rPr>
+          <w:rFonts w:ascii="Courier New" w:eastAsia="Times New Roman" w:hAnsi="Courier New" w:cs="Courier New"/>
+          <w:sz w:val="24"/>
+          <w:szCs w:val="24"/>
+        </w:rPr>
+      </w:pPr>
+      <w:r>
+        <w:rPr>
+          <w:rFonts w:ascii="Courier New" w:eastAsia="Times New Roman" w:hAnsi="Courier New" w:cs="Courier New"/>
+          <w:sz w:val="24"/>
+          <w:szCs w:val="24"/>
+        </w:rPr>
+        <w:t>1x Reed switch 1.8x7mm</w:t>
+      </w:r>
+    </w:p>
+    <w:p>
+      <w:pPr>
+        <w:shd w:val="clear" w:color="auto" w:fill="FFFFFF"/>
+        <w:spacing w:before="100" w:beforeAutospacing="1" w:after="100" w:afterAutospacing="1" w:line="240" w:lineRule="auto"/>
+        <w:jc w:val="both"/>
+        <w:rPr>
+          <w:rFonts w:ascii="Courier New" w:eastAsia="Times New Roman" w:hAnsi="Courier New" w:cs="Courier New"/>
+          <w:sz w:val="24"/>
+          <w:szCs w:val="24"/>
+        </w:rPr>
+      </w:pPr>
+      <w:r>
+        <w:rPr>
+          <w:rFonts w:ascii="Courier New" w:eastAsia="Times New Roman" w:hAnsi="Courier New" w:cs="Courier New"/>
+          <w:sz w:val="24"/>
+          <w:szCs w:val="24"/>
+        </w:rPr>
+        <w:t>1x Round neodymium magnet 4x2mm</w:t>
+      </w:r>
+    </w:p>
+    <w:p>
+      <w:pPr>
+        <w:shd w:val="clear" w:color="auto" w:fill="FFFFFF"/>
+        <w:spacing w:before="100" w:beforeAutospacing="1" w:after="100" w:afterAutospacing="1" w:line="240" w:lineRule="auto"/>
+        <w:jc w:val="both"/>
+        <w:rPr>
+          <w:rFonts w:ascii="Courier New" w:eastAsia="Times New Roman" w:hAnsi="Courier New" w:cs="Courier New"/>
+          <w:sz w:val="24"/>
+          <w:szCs w:val="24"/>
+        </w:rPr>
+      </w:pPr>
+      <w:r>
+        <w:rPr>
+          <w:rFonts w:ascii="Courier New" w:eastAsia="Times New Roman" w:hAnsi="Courier New" w:cs="Courier New"/>
+          <w:sz w:val="24"/>
+          <w:szCs w:val="24"/>
+        </w:rPr>
+        <w:t>2x Bolts M3x6mm</w:t>
+      </w:r>
+    </w:p>
+    <w:p>
+      <w:pPr>
+        <w:shd w:val="clear" w:color="auto" w:fill="FFFFFF"/>
+        <w:spacing w:before="100" w:beforeAutospacing="1" w:after="100" w:afterAutospacing="1" w:line="240" w:lineRule="auto"/>
+        <w:jc w:val="both"/>
+        <w:rPr>
+          <w:rFonts w:ascii="Courier New" w:eastAsia="Times New Roman" w:hAnsi="Courier New" w:cs="Courier New"/>
+          <w:sz w:val="24"/>
+          <w:szCs w:val="24"/>
+        </w:rPr>
+      </w:pPr>
+      <w:r>
+        <w:rPr>
+          <w:rFonts w:ascii="Courier New" w:eastAsia="Times New Roman" w:hAnsi="Courier New" w:cs="Courier New"/>
+          <w:sz w:val="24"/>
+          <w:szCs w:val="24"/>
+        </w:rPr>
+        <w:t>4x Bolts or screws to fix the base on your support.</w:t>
+      </w:r>
+    </w:p>
+    <w:p>
+      <w:pPr>
+        <w:shd w:val="clear" w:color="auto" w:fill="FFFFFF"/>
+        <w:spacing w:before="100" w:beforeAutospacing="1" w:after="100" w:afterAutospacing="1" w:line="240" w:lineRule="auto"/>
+        <w:jc w:val="both"/>
+        <w:rPr>
+          <w:rFonts w:ascii="Courier New" w:eastAsia="Times New Roman" w:hAnsi="Courier New" w:cs="Courier New"/>
+          <w:sz w:val="24"/>
+          <w:szCs w:val="24"/>
+        </w:rPr>
+      </w:pPr>
+      <w:r>
+        <w:rPr>
+          <w:rFonts w:ascii="Courier New" w:eastAsia="Times New Roman" w:hAnsi="Courier New" w:cs="Courier New"/>
+          <w:sz w:val="24"/>
+          <w:szCs w:val="24"/>
+        </w:rPr>
+        <w:t>Wires, connector as you like to connect to the reed switch.</w:t>
+      </w:r>
+    </w:p>
+    <w:p>
+      <w:pPr>
+        <w:shd w:val="clear" w:color="auto" w:fill="FFFFFF"/>
+        <w:spacing w:before="100" w:beforeAutospacing="1" w:after="100" w:afterAutospacing="1" w:line="240" w:lineRule="auto"/>
+        <w:jc w:val="both"/>
+        <w:rPr>
+          <w:rFonts w:ascii="Courier New" w:eastAsia="Times New Roman" w:hAnsi="Courier New" w:cs="Courier New"/>
+          <w:sz w:val="24"/>
+          <w:szCs w:val="24"/>
+        </w:rPr>
+      </w:pPr>
+      <w:r>
+        <w:rPr>
+          <w:rFonts w:ascii="Courier New" w:eastAsia="Times New Roman" w:hAnsi="Courier New" w:cs="Courier New"/>
+          <w:sz w:val="24"/>
+          <w:szCs w:val="24"/>
+        </w:rPr>
+        <w:t>A drop of glue to fix the magnet.</w:t>
+      </w:r>
+    </w:p>
+    <w:p>
+      <w:pPr>
+        <w:shd w:val="clear" w:color="auto" w:fill="FFFFFF"/>
+        <w:spacing w:before="100" w:beforeAutospacing="1" w:after="100" w:afterAutospacing="1" w:line="240" w:lineRule="auto"/>
+        <w:jc w:val="both"/>
+        <w:rPr>
+          <w:rFonts w:ascii="Courier New" w:eastAsia="Times New Roman" w:hAnsi="Courier New" w:cs="Courier New"/>
+          <w:sz w:val="24"/>
+          <w:szCs w:val="24"/>
+        </w:rPr>
+      </w:pPr>
+      <w:r>
+        <w:rPr>
+          <w:rFonts w:ascii="Courier New" w:eastAsia="Times New Roman" w:hAnsi="Courier New" w:cs="Courier New"/>
+          <w:sz w:val="24"/>
+          <w:szCs w:val="24"/>
+        </w:rPr>
+        <w:t>3D stru</w:t>
+      </w:r>
+      <w:r>
+        <w:rPr>
+          <w:rFonts w:ascii="Courier New" w:eastAsia="Times New Roman" w:hAnsi="Courier New" w:cs="Courier New"/>
+          <w:sz w:val="24"/>
+          <w:szCs w:val="24"/>
+        </w:rPr>
+        <w:t>c</w:t>
+      </w:r>
+      <w:r>
+        <w:rPr>
+          <w:rFonts w:ascii="Courier New" w:eastAsia="Times New Roman" w:hAnsi="Courier New" w:cs="Courier New"/>
+          <w:sz w:val="24"/>
+          <w:szCs w:val="24"/>
+        </w:rPr>
+        <w:t>tures printed in ABS</w:t>
+      </w:r>
+    </w:p>
+    <w:p>
+      <w:pPr>
+        <w:shd w:val="clear" w:color="auto" w:fill="FFFFFF"/>
+        <w:spacing w:before="100" w:beforeAutospacing="1" w:after="100" w:afterAutospacing="1" w:line="240" w:lineRule="auto"/>
+        <w:jc w:val="center"/>
+        <w:rPr>
+          <w:rFonts w:ascii="Courier New" w:eastAsia="Times New Roman" w:hAnsi="Courier New" w:cs="Courier New"/>
+          <w:b/>
+          <w:sz w:val="32"/>
+          <w:szCs w:val="24"/>
+        </w:rPr>
+      </w:pPr>
+      <w:r>
+        <w:rPr>
+          <w:rFonts w:ascii="Courier New" w:eastAsia="Times New Roman" w:hAnsi="Courier New" w:cs="Courier New"/>
+          <w:b/>
+          <w:sz w:val="32"/>
+          <w:szCs w:val="24"/>
+        </w:rPr>
+        <w:t>Temperature and Humidity Sensor</w:t>
+      </w:r>
+    </w:p>
+    <w:p>
+      <w:pPr>
+        <w:shd w:val="clear" w:color="auto" w:fill="FFFFFF"/>
+        <w:spacing w:before="100" w:beforeAutospacing="1" w:after="100" w:afterAutospacing="1" w:line="240" w:lineRule="auto"/>
+        <w:jc w:val="both"/>
+        <w:rPr>
+          <w:rFonts w:ascii="Courier New" w:eastAsia="Times New Roman" w:hAnsi="Courier New" w:cs="Courier New"/>
+          <w:sz w:val="24"/>
+          <w:szCs w:val="24"/>
+        </w:rPr>
+      </w:pPr>
+      <w:r>
+        <w:rPr>
+          <w:rFonts w:ascii="Courier New" w:eastAsia="Times New Roman" w:hAnsi="Courier New" w:cs="Courier New"/>
+          <w:sz w:val="24"/>
+          <w:szCs w:val="24"/>
+        </w:rPr>
+        <w:t>1x AHT10 Sensor</w:t>
+      </w:r>
+    </w:p>
+    <w:p>
+      <w:pPr>
+        <w:shd w:val="clear" w:color="auto" w:fill="FFFFFF"/>
+        <w:spacing w:before="100" w:beforeAutospacing="1" w:after="100" w:afterAutospacing="1" w:line="240" w:lineRule="auto"/>
+        <w:jc w:val="both"/>
+        <w:rPr>
+          <w:rFonts w:ascii="Courier New" w:eastAsia="Times New Roman" w:hAnsi="Courier New" w:cs="Courier New"/>
+          <w:sz w:val="24"/>
+          <w:szCs w:val="24"/>
+        </w:rPr>
+      </w:pPr>
+      <w:r>
+        <w:rPr>
+          <w:rFonts w:ascii="Courier New" w:eastAsia="Times New Roman" w:hAnsi="Courier New" w:cs="Courier New"/>
+          <w:sz w:val="24"/>
+          <w:szCs w:val="24"/>
+        </w:rPr>
+        <w:t>3D structures printed in ABS</w:t>
+      </w:r>
+    </w:p>
+    <w:p>
+      <w:pPr>
+        <w:shd w:val="clear" w:color="auto" w:fill="FFFFFF"/>
+        <w:spacing w:before="100" w:beforeAutospacing="1" w:after="100" w:afterAutospacing="1" w:line="240" w:lineRule="auto"/>
+        <w:jc w:val="both"/>
+        <w:rPr>
+          <w:rFonts w:ascii="Courier New" w:eastAsia="Times New Roman" w:hAnsi="Courier New" w:cs="Courier New"/>
+          <w:sz w:val="24"/>
+          <w:szCs w:val="24"/>
+        </w:rPr>
+      </w:pPr>
+      <w:r>
+        <w:rPr>
+          <w:rFonts w:ascii="Courier New" w:eastAsia="Times New Roman" w:hAnsi="Courier New" w:cs="Courier New"/>
+          <w:sz w:val="24"/>
+          <w:szCs w:val="24"/>
+        </w:rPr>
+        <w:t>3x Bolts 10.5x</w:t>
+      </w:r>
+      <w:r>
+        <w:rPr>
+          <w:rFonts w:ascii="Courier New" w:eastAsia="Times New Roman" w:hAnsi="Courier New" w:cs="Courier New"/>
+          <w:sz w:val="24"/>
+          <w:szCs w:val="24"/>
+        </w:rPr>
+        <w:t>0.5 cm and sow</w:t>
+      </w:r>
+    </w:p>
+    <w:p>
+      <w:pPr>
+        <w:shd w:val="clear" w:color="auto" w:fill="FFFFFF"/>
+        <w:spacing w:before="100" w:beforeAutospacing="1" w:after="100" w:afterAutospacing="1" w:line="240" w:lineRule="auto"/>
+        <w:jc w:val="both"/>
+        <w:rPr>
+          <w:rFonts w:ascii="Courier New" w:eastAsia="Times New Roman" w:hAnsi="Courier New" w:cs="Courier New"/>
+          <w:sz w:val="24"/>
+          <w:szCs w:val="24"/>
+        </w:rPr>
+      </w:pPr>
+      <w:r>
+        <w:rPr>
+          <w:rFonts w:ascii="Courier New" w:eastAsia="Times New Roman" w:hAnsi="Courier New" w:cs="Courier New"/>
+          <w:sz w:val="24"/>
+          <w:szCs w:val="24"/>
+        </w:rPr>
+        <w:t>1x Bolt to fix the sensor in place</w:t>
+      </w:r>
+    </w:p>
+    <w:p>
+      <w:pPr>
+        <w:shd w:val="clear" w:color="auto" w:fill="FFFFFF"/>
+        <w:spacing w:before="100" w:beforeAutospacing="1" w:after="100" w:afterAutospacing="1" w:line="240" w:lineRule="auto"/>
+        <w:jc w:val="both"/>
+        <w:rPr>
+          <w:rFonts w:ascii="Courier New" w:eastAsia="Times New Roman" w:hAnsi="Courier New" w:cs="Courier New"/>
+          <w:sz w:val="24"/>
+          <w:szCs w:val="24"/>
+        </w:rPr>
+      </w:pPr>
+      <w:r>
+        <w:rPr>
+          <w:rFonts w:ascii="Courier New" w:eastAsia="Times New Roman" w:hAnsi="Courier New" w:cs="Courier New"/>
+          <w:sz w:val="24"/>
+          <w:szCs w:val="24"/>
+        </w:rPr>
+        <w:t>Wires</w:t>
+      </w:r>
+    </w:p>
+    <w:p>
+      <w:pPr>
+        <w:shd w:val="clear" w:color="auto" w:fill="FFFFFF"/>
+        <w:spacing w:before="100" w:beforeAutospacing="1" w:after="100" w:afterAutospacing="1" w:line="240" w:lineRule="auto"/>
+        <w:jc w:val="center"/>
+        <w:rPr>
+          <w:rFonts w:ascii="Courier New" w:eastAsia="Times New Roman" w:hAnsi="Courier New" w:cs="Courier New"/>
+          <w:b/>
+          <w:sz w:val="32"/>
+          <w:szCs w:val="24"/>
+        </w:rPr>
+      </w:pPr>
+      <w:r>
+        <w:rPr>
+          <w:rFonts w:ascii="Courier New" w:eastAsia="Times New Roman" w:hAnsi="Courier New" w:cs="Courier New"/>
+          <w:b/>
+          <w:sz w:val="32"/>
+          <w:szCs w:val="24"/>
+        </w:rPr>
+        <w:t>Wind Sensor</w:t>
+      </w:r>
+    </w:p>
+    <w:p>
+      <w:pPr>
+        <w:shd w:val="clear" w:color="auto" w:fill="FFFFFF"/>
+        <w:spacing w:before="100" w:beforeAutospacing="1" w:after="100" w:afterAutospacing="1" w:line="240" w:lineRule="auto"/>
+        <w:jc w:val="both"/>
+        <w:rPr>
+          <w:rFonts w:ascii="Courier New" w:eastAsia="Times New Roman" w:hAnsi="Courier New" w:cs="Courier New"/>
+          <w:sz w:val="24"/>
+          <w:szCs w:val="24"/>
+        </w:rPr>
+      </w:pPr>
+      <w:r>
+        <w:rPr>
+          <w:rFonts w:ascii="Courier New" w:eastAsia="Times New Roman" w:hAnsi="Courier New" w:cs="Courier New"/>
+          <w:sz w:val="24"/>
+          <w:szCs w:val="24"/>
+        </w:rPr>
+        <w:t>1x Reed Switch 2x14mm</w:t>
+      </w:r>
+    </w:p>
+    <w:p>
+      <w:pPr>
+        <w:shd w:val="clear" w:color="auto" w:fill="FFFFFF"/>
+        <w:spacing w:before="100" w:beforeAutospacing="1" w:after="100" w:afterAutospacing="1" w:line="240" w:lineRule="auto"/>
+        <w:jc w:val="both"/>
+        <w:rPr>
+          <w:rFonts w:ascii="Courier New" w:eastAsia="Times New Roman" w:hAnsi="Courier New" w:cs="Courier New"/>
+          <w:sz w:val="24"/>
+          <w:szCs w:val="24"/>
+        </w:rPr>
+      </w:pPr>
+      <w:r>
+        <w:rPr>
+          <w:rFonts w:ascii="Courier New" w:eastAsia="Times New Roman" w:hAnsi="Courier New" w:cs="Courier New"/>
+          <w:sz w:val="24"/>
+          <w:szCs w:val="24"/>
+        </w:rPr>
+        <w:t>Wires</w:t>
+      </w:r>
+    </w:p>
+    <w:p>
+      <w:pPr>
+        <w:shd w:val="clear" w:color="auto" w:fill="FFFFFF"/>
+        <w:spacing w:before="100" w:beforeAutospacing="1" w:after="100" w:afterAutospacing="1" w:line="240" w:lineRule="auto"/>
+        <w:jc w:val="both"/>
+        <w:rPr>
+          <w:rFonts w:ascii="Courier New" w:eastAsia="Times New Roman" w:hAnsi="Courier New" w:cs="Courier New"/>
+          <w:sz w:val="24"/>
+          <w:szCs w:val="24"/>
+        </w:rPr>
+      </w:pPr>
+      <w:r>
+        <w:rPr>
+          <w:rFonts w:ascii="Courier New" w:eastAsia="Times New Roman" w:hAnsi="Courier New" w:cs="Courier New"/>
+          <w:sz w:val="24"/>
+          <w:szCs w:val="24"/>
+        </w:rPr>
+        <w:lastRenderedPageBreak/>
+        <w:t>3D structures printed in ABS</w:t>
+      </w:r>
+    </w:p>
+    <w:p>
+      <w:pPr>
+        <w:shd w:val="clear" w:color="auto" w:fill="FFFFFF"/>
+        <w:spacing w:before="100" w:beforeAutospacing="1" w:after="100" w:afterAutospacing="1" w:line="240" w:lineRule="auto"/>
+        <w:jc w:val="both"/>
+        <w:rPr>
+          <w:rFonts w:ascii="Courier New" w:hAnsi="Courier New" w:cs="Courier New"/>
+          <w:sz w:val="24"/>
+          <w:szCs w:val="18"/>
+          <w:shd w:val="clear" w:color="auto" w:fill="FFFFFF"/>
+        </w:rPr>
+      </w:pPr>
+      <w:r>
+        <w:rPr>
+          <w:rFonts w:ascii="Courier New" w:eastAsia="Times New Roman" w:hAnsi="Courier New" w:cs="Courier New"/>
+          <w:sz w:val="24"/>
+          <w:szCs w:val="24"/>
+        </w:rPr>
+        <w:t xml:space="preserve">1x </w:t>
+      </w:r>
+      <w:r>
+        <w:rPr>
+          <w:rFonts w:ascii="Courier New" w:hAnsi="Courier New" w:cs="Courier New"/>
+          <w:sz w:val="24"/>
+          <w:szCs w:val="18"/>
+          <w:shd w:val="clear" w:color="auto" w:fill="FFFFFF"/>
+        </w:rPr>
+        <w:t xml:space="preserve">Sealed bearing, 5 </w:t>
+      </w:r>
+      <w:proofErr w:type="spellStart"/>
+      <w:r>
+        <w:rPr>
+          <w:rFonts w:ascii="Courier New" w:hAnsi="Courier New" w:cs="Courier New"/>
+          <w:sz w:val="24"/>
+          <w:szCs w:val="18"/>
+          <w:shd w:val="clear" w:color="auto" w:fill="FFFFFF"/>
+        </w:rPr>
+        <w:t>mmID</w:t>
+      </w:r>
+      <w:proofErr w:type="spellEnd"/>
+      <w:r>
+        <w:rPr>
+          <w:rFonts w:ascii="Courier New" w:hAnsi="Courier New" w:cs="Courier New"/>
+          <w:sz w:val="24"/>
+          <w:szCs w:val="18"/>
+          <w:shd w:val="clear" w:color="auto" w:fill="FFFFFF"/>
+        </w:rPr>
+        <w:t>, 8m</w:t>
+      </w:r>
       <w:bookmarkStart w:id="0" w:name="_GoBack"/>
       <w:bookmarkEnd w:id="0"/>
-    </w:p>
-    <w:p>
-      <w:pPr>
-        <w:jc w:val="center"/>
-        <w:rPr>
-          <w:rFonts w:ascii="Courier New" w:hAnsi="Courier New" w:cs="Courier New"/>
-          <w:b/>
-          <w:sz w:val="32"/>
-        </w:rPr>
-      </w:pPr>
-      <w:r>
-        <w:rPr>
-          <w:rFonts w:ascii="Courier New" w:hAnsi="Courier New" w:cs="Courier New"/>
-          <w:b/>
-          <w:sz w:val="32"/>
-        </w:rPr>
-        <w:t>Rain Sensor</w:t>
-      </w:r>
-    </w:p>
-    <w:p>
-      <w:pPr>
-        <w:shd w:val="clear" w:color="auto" w:fill="FFFFFF"/>
-        <w:spacing w:before="100" w:beforeAutospacing="1" w:after="100" w:afterAutospacing="1" w:line="240" w:lineRule="auto"/>
-        <w:rPr>
-          <w:rFonts w:ascii="Courier New" w:eastAsia="Times New Roman" w:hAnsi="Courier New" w:cs="Courier New"/>
-          <w:color w:val="555555"/>
-          <w:sz w:val="24"/>
-          <w:szCs w:val="24"/>
-        </w:rPr>
-      </w:pPr>
-      <w:r>
-        <w:rPr>
-          <w:rFonts w:ascii="Courier New" w:eastAsia="Times New Roman" w:hAnsi="Courier New" w:cs="Courier New"/>
-          <w:color w:val="555555"/>
-          <w:sz w:val="24"/>
-          <w:szCs w:val="24"/>
-        </w:rPr>
-        <w:t>1x Rod of 3mm diameter and 30mm length (steel, aluminium...) possibly a little filed down to reduce to 2.95mm.</w:t>
-      </w:r>
-    </w:p>
-    <w:p>
-      <w:pPr>
-        <w:shd w:val="clear" w:color="auto" w:fill="FFFFFF"/>
-        <w:spacing w:before="100" w:beforeAutospacing="1" w:after="100" w:afterAutospacing="1" w:line="240" w:lineRule="auto"/>
-        <w:jc w:val="both"/>
-        <w:rPr>
-          <w:rFonts w:ascii="Courier New" w:eastAsia="Times New Roman" w:hAnsi="Courier New" w:cs="Courier New"/>
-          <w:color w:val="555555"/>
-          <w:sz w:val="24"/>
-          <w:szCs w:val="24"/>
-        </w:rPr>
-      </w:pPr>
-      <w:r>
-        <w:rPr>
-          <w:rFonts w:ascii="Courier New" w:eastAsia="Times New Roman" w:hAnsi="Courier New" w:cs="Courier New"/>
-          <w:color w:val="555555"/>
-          <w:sz w:val="24"/>
-          <w:szCs w:val="24"/>
-        </w:rPr>
-        <w:t>1x Reed</w:t>
-      </w:r>
-      <w:r>
-        <w:rPr>
-          <w:rFonts w:ascii="Courier New" w:eastAsia="Times New Roman" w:hAnsi="Courier New" w:cs="Courier New"/>
-          <w:color w:val="555555"/>
-          <w:sz w:val="24"/>
-          <w:szCs w:val="24"/>
-        </w:rPr>
-        <w:t xml:space="preserve"> switch 1.8x7mm</w:t>
-      </w:r>
-    </w:p>
-    <w:p>
-      <w:pPr>
-        <w:shd w:val="clear" w:color="auto" w:fill="FFFFFF"/>
-        <w:spacing w:before="100" w:beforeAutospacing="1" w:after="100" w:afterAutospacing="1" w:line="240" w:lineRule="auto"/>
-        <w:jc w:val="both"/>
-        <w:rPr>
-          <w:rFonts w:ascii="Courier New" w:eastAsia="Times New Roman" w:hAnsi="Courier New" w:cs="Courier New"/>
-          <w:color w:val="555555"/>
-          <w:sz w:val="24"/>
-          <w:szCs w:val="24"/>
-        </w:rPr>
-      </w:pPr>
-      <w:r>
-        <w:rPr>
-          <w:rFonts w:ascii="Courier New" w:eastAsia="Times New Roman" w:hAnsi="Courier New" w:cs="Courier New"/>
-          <w:color w:val="555555"/>
-          <w:sz w:val="24"/>
-          <w:szCs w:val="24"/>
-        </w:rPr>
-        <w:t>1x R</w:t>
-      </w:r>
-      <w:r>
-        <w:rPr>
-          <w:rFonts w:ascii="Courier New" w:eastAsia="Times New Roman" w:hAnsi="Courier New" w:cs="Courier New"/>
-          <w:color w:val="555555"/>
-          <w:sz w:val="24"/>
-          <w:szCs w:val="24"/>
-        </w:rPr>
-        <w:t>ound neodymium magnet 4x2mm</w:t>
-      </w:r>
-    </w:p>
-    <w:p>
-      <w:pPr>
-        <w:shd w:val="clear" w:color="auto" w:fill="FFFFFF"/>
-        <w:spacing w:before="100" w:beforeAutospacing="1" w:after="100" w:afterAutospacing="1" w:line="240" w:lineRule="auto"/>
-        <w:jc w:val="both"/>
-        <w:rPr>
-          <w:rFonts w:ascii="Courier New" w:eastAsia="Times New Roman" w:hAnsi="Courier New" w:cs="Courier New"/>
-          <w:color w:val="555555"/>
-          <w:sz w:val="24"/>
-          <w:szCs w:val="24"/>
-        </w:rPr>
-      </w:pPr>
-      <w:r>
-        <w:rPr>
-          <w:rFonts w:ascii="Courier New" w:eastAsia="Times New Roman" w:hAnsi="Courier New" w:cs="Courier New"/>
-          <w:color w:val="555555"/>
-          <w:sz w:val="24"/>
-          <w:szCs w:val="24"/>
-        </w:rPr>
-        <w:t>2x</w:t>
-      </w:r>
-      <w:r>
-        <w:rPr>
-          <w:rFonts w:ascii="Courier New" w:eastAsia="Times New Roman" w:hAnsi="Courier New" w:cs="Courier New"/>
-          <w:color w:val="555555"/>
-          <w:sz w:val="24"/>
-          <w:szCs w:val="24"/>
-        </w:rPr>
-        <w:t xml:space="preserve"> </w:t>
-      </w:r>
-      <w:r>
-        <w:rPr>
-          <w:rFonts w:ascii="Courier New" w:eastAsia="Times New Roman" w:hAnsi="Courier New" w:cs="Courier New"/>
-          <w:color w:val="555555"/>
-          <w:sz w:val="24"/>
-          <w:szCs w:val="24"/>
-        </w:rPr>
-        <w:t>B</w:t>
-      </w:r>
-      <w:r>
-        <w:rPr>
-          <w:rFonts w:ascii="Courier New" w:eastAsia="Times New Roman" w:hAnsi="Courier New" w:cs="Courier New"/>
-          <w:color w:val="555555"/>
-          <w:sz w:val="24"/>
-          <w:szCs w:val="24"/>
-        </w:rPr>
-        <w:t>olts M3x6mm</w:t>
-      </w:r>
-    </w:p>
-    <w:p>
-      <w:pPr>
-        <w:shd w:val="clear" w:color="auto" w:fill="FFFFFF"/>
-        <w:spacing w:before="100" w:beforeAutospacing="1" w:after="100" w:afterAutospacing="1" w:line="240" w:lineRule="auto"/>
-        <w:jc w:val="both"/>
-        <w:rPr>
-          <w:rFonts w:ascii="Courier New" w:eastAsia="Times New Roman" w:hAnsi="Courier New" w:cs="Courier New"/>
-          <w:color w:val="555555"/>
-          <w:sz w:val="24"/>
-          <w:szCs w:val="24"/>
-        </w:rPr>
-      </w:pPr>
-      <w:r>
-        <w:rPr>
-          <w:rFonts w:ascii="Courier New" w:eastAsia="Times New Roman" w:hAnsi="Courier New" w:cs="Courier New"/>
-          <w:color w:val="555555"/>
-          <w:sz w:val="24"/>
-          <w:szCs w:val="24"/>
-        </w:rPr>
-        <w:t>4x B</w:t>
-      </w:r>
-      <w:r>
-        <w:rPr>
-          <w:rFonts w:ascii="Courier New" w:eastAsia="Times New Roman" w:hAnsi="Courier New" w:cs="Courier New"/>
-          <w:color w:val="555555"/>
-          <w:sz w:val="24"/>
-          <w:szCs w:val="24"/>
-        </w:rPr>
-        <w:t>olts or screws to fix the base on your support.</w:t>
-      </w:r>
-    </w:p>
-    <w:p>
-      <w:pPr>
-        <w:shd w:val="clear" w:color="auto" w:fill="FFFFFF"/>
-        <w:spacing w:before="100" w:beforeAutospacing="1" w:after="100" w:afterAutospacing="1" w:line="240" w:lineRule="auto"/>
-        <w:jc w:val="both"/>
-        <w:rPr>
-          <w:rFonts w:ascii="Courier New" w:eastAsia="Times New Roman" w:hAnsi="Courier New" w:cs="Courier New"/>
-          <w:color w:val="555555"/>
-          <w:sz w:val="24"/>
-          <w:szCs w:val="24"/>
-        </w:rPr>
-      </w:pPr>
-      <w:r>
-        <w:rPr>
-          <w:rFonts w:ascii="Courier New" w:eastAsia="Times New Roman" w:hAnsi="Courier New" w:cs="Courier New"/>
-          <w:color w:val="555555"/>
-          <w:sz w:val="24"/>
-          <w:szCs w:val="24"/>
-        </w:rPr>
-        <w:t>W</w:t>
-      </w:r>
-      <w:r>
-        <w:rPr>
-          <w:rFonts w:ascii="Courier New" w:eastAsia="Times New Roman" w:hAnsi="Courier New" w:cs="Courier New"/>
-          <w:color w:val="555555"/>
-          <w:sz w:val="24"/>
-          <w:szCs w:val="24"/>
-        </w:rPr>
-        <w:t>ires, connector as you like to connect to the reed switch.</w:t>
-      </w:r>
-    </w:p>
-    <w:p>
-      <w:pPr>
-        <w:shd w:val="clear" w:color="auto" w:fill="FFFFFF"/>
-        <w:spacing w:before="100" w:beforeAutospacing="1" w:after="100" w:afterAutospacing="1" w:line="240" w:lineRule="auto"/>
-        <w:jc w:val="both"/>
-        <w:rPr>
-          <w:rFonts w:ascii="Courier New" w:eastAsia="Times New Roman" w:hAnsi="Courier New" w:cs="Courier New"/>
-          <w:color w:val="555555"/>
-          <w:sz w:val="24"/>
-          <w:szCs w:val="24"/>
-        </w:rPr>
-      </w:pPr>
-      <w:r>
-        <w:rPr>
-          <w:rFonts w:ascii="Courier New" w:eastAsia="Times New Roman" w:hAnsi="Courier New" w:cs="Courier New"/>
-          <w:color w:val="555555"/>
-          <w:sz w:val="24"/>
-          <w:szCs w:val="24"/>
-        </w:rPr>
-        <w:t>A drop of glue to fix the magnet.</w:t>
-      </w:r>
-    </w:p>
-    <w:p>
-      <w:pPr>
-        <w:shd w:val="clear" w:color="auto" w:fill="FFFFFF"/>
-        <w:spacing w:before="100" w:beforeAutospacing="1" w:after="100" w:afterAutospacing="1" w:line="240" w:lineRule="auto"/>
-        <w:jc w:val="both"/>
-        <w:rPr>
-          <w:rFonts w:ascii="Courier New" w:eastAsia="Times New Roman" w:hAnsi="Courier New" w:cs="Courier New"/>
-          <w:color w:val="555555"/>
-          <w:sz w:val="24"/>
-          <w:szCs w:val="24"/>
-        </w:rPr>
-      </w:pPr>
-      <w:r>
-        <w:rPr>
-          <w:rFonts w:ascii="Courier New" w:eastAsia="Times New Roman" w:hAnsi="Courier New" w:cs="Courier New"/>
-          <w:color w:val="555555"/>
-          <w:sz w:val="24"/>
-          <w:szCs w:val="24"/>
-        </w:rPr>
-        <w:t>3D strutures printed in ABS</w:t>
+      <w:r>
+        <w:rPr>
+          <w:rFonts w:ascii="Courier New" w:hAnsi="Courier New" w:cs="Courier New"/>
+          <w:sz w:val="24"/>
+          <w:szCs w:val="18"/>
+          <w:shd w:val="clear" w:color="auto" w:fill="FFFFFF"/>
+        </w:rPr>
+        <w:t>m OD, 2.5mm thick</w:t>
+      </w:r>
+    </w:p>
+    <w:p>
+      <w:pPr>
+        <w:shd w:val="clear" w:color="auto" w:fill="FFFFFF"/>
+        <w:spacing w:before="100" w:beforeAutospacing="1" w:after="100" w:afterAutospacing="1" w:line="240" w:lineRule="auto"/>
+        <w:jc w:val="both"/>
+        <w:rPr>
+          <w:rFonts w:ascii="Courier New" w:eastAsia="Times New Roman" w:hAnsi="Courier New" w:cs="Courier New"/>
+          <w:sz w:val="24"/>
+          <w:szCs w:val="24"/>
+        </w:rPr>
+      </w:pPr>
+      <w:r>
+        <w:rPr>
+          <w:rFonts w:ascii="Courier New" w:eastAsia="Times New Roman" w:hAnsi="Courier New" w:cs="Courier New"/>
+          <w:sz w:val="24"/>
+          <w:szCs w:val="24"/>
+        </w:rPr>
+        <w:t xml:space="preserve">1x </w:t>
+      </w:r>
+      <w:r>
+        <w:rPr>
+          <w:rFonts w:ascii="Courier New" w:hAnsi="Courier New" w:cs="Courier New"/>
+          <w:sz w:val="24"/>
+          <w:szCs w:val="18"/>
+          <w:shd w:val="clear" w:color="auto" w:fill="FFFFFF"/>
+        </w:rPr>
+        <w:t>Rod for the bearings 5mm OD</w:t>
       </w:r>
     </w:p>
     <w:p>

</xml_diff>